<commit_message>
edits to the writeup. Added some pros and cons and research.
</commit_message>
<xml_diff>
--- a/documents/bi_analytics_writeup.docx
+++ b/documents/bi_analytics_writeup.docx
@@ -866,6 +866,220 @@
       <w:r>
         <w:t>McKay: Research into regression and visualization methods. Pros/Cons.</w:t>
       </w:r>
+    </w:p>
+    <w:p/>
+    <w:p>
+      <w:pPr>
+        <w:rPr>
+          <w:sz w:val="28"/>
+        </w:rPr>
+      </w:pPr>
+      <w:r>
+        <w:rPr>
+          <w:sz w:val="28"/>
+        </w:rPr>
+        <w:t>Week 8 Research</w:t>
+      </w:r>
+    </w:p>
+    <w:p/>
+    <w:p>
+      <w:r>
+        <w:t>Brenden</w:t>
+      </w:r>
+      <w:r>
+        <w:t xml:space="preserve"> (R tutorials)</w:t>
+      </w:r>
+      <w:r>
+        <w:t>:</w:t>
+      </w:r>
+    </w:p>
+    <w:p/>
+    <w:p/>
+    <w:p>
+      <w:r>
+        <w:t>McKay</w:t>
+      </w:r>
+      <w:r>
+        <w:t xml:space="preserve"> (Regression research and Pros/Cons)</w:t>
+      </w:r>
+      <w:r>
+        <w:t>:</w:t>
+      </w:r>
+    </w:p>
+    <w:p>
+      <w:pPr>
+        <w:pStyle w:val="ListParagraph"/>
+        <w:numPr>
+          <w:ilvl w:val="0"/>
+          <w:numId w:val="6"/>
+        </w:numPr>
+      </w:pPr>
+      <w:r>
+        <w:t>Regression Research</w:t>
+      </w:r>
+    </w:p>
+    <w:p>
+      <w:pPr>
+        <w:pStyle w:val="ListParagraph"/>
+        <w:numPr>
+          <w:ilvl w:val="1"/>
+          <w:numId w:val="6"/>
+        </w:numPr>
+      </w:pPr>
+      <w:r>
+        <w:t xml:space="preserve">We are probably going to need to run a chi-squared test as the y variable is likely going to be categorical and non-binary. </w:t>
+      </w:r>
+      <w:hyperlink r:id="rId7" w:history="1">
+        <w:r>
+          <w:rPr>
+            <w:rStyle w:val="Hyperlink"/>
+          </w:rPr>
+          <w:t>https://stats.idre.ucla.edu/other/mult-pkg/whatstat/</w:t>
+        </w:r>
+      </w:hyperlink>
+      <w:r>
+        <w:t xml:space="preserve"> </w:t>
+      </w:r>
+    </w:p>
+    <w:p>
+      <w:pPr>
+        <w:pStyle w:val="ListParagraph"/>
+        <w:numPr>
+          <w:ilvl w:val="0"/>
+          <w:numId w:val="6"/>
+        </w:numPr>
+      </w:pPr>
+      <w:r>
+        <w:t>Pros and Cons of R to Excel for cleaning and profiling</w:t>
+      </w:r>
+    </w:p>
+    <w:p>
+      <w:pPr>
+        <w:pStyle w:val="ListParagraph"/>
+        <w:numPr>
+          <w:ilvl w:val="1"/>
+          <w:numId w:val="6"/>
+        </w:numPr>
+      </w:pPr>
+      <w:r>
+        <w:t>Pros</w:t>
+      </w:r>
+    </w:p>
+    <w:p>
+      <w:pPr>
+        <w:pStyle w:val="ListParagraph"/>
+        <w:numPr>
+          <w:ilvl w:val="2"/>
+          <w:numId w:val="6"/>
+        </w:numPr>
+      </w:pPr>
+      <w:r>
+        <w:t>R code is modular and syntactically simple</w:t>
+      </w:r>
+    </w:p>
+    <w:p>
+      <w:pPr>
+        <w:pStyle w:val="ListParagraph"/>
+        <w:numPr>
+          <w:ilvl w:val="2"/>
+          <w:numId w:val="6"/>
+        </w:numPr>
+      </w:pPr>
+      <w:r>
+        <w:t>R is capable of handling larger data sets with far greater speed</w:t>
+      </w:r>
+    </w:p>
+    <w:p>
+      <w:pPr>
+        <w:pStyle w:val="ListParagraph"/>
+        <w:numPr>
+          <w:ilvl w:val="2"/>
+          <w:numId w:val="6"/>
+        </w:numPr>
+      </w:pPr>
+      <w:r>
+        <w:t>The user cannot physically touch the data and only touches states of the data, so there is not much room for accidentally deleting important things in the data.</w:t>
+      </w:r>
+    </w:p>
+    <w:p>
+      <w:pPr>
+        <w:pStyle w:val="ListParagraph"/>
+        <w:numPr>
+          <w:ilvl w:val="2"/>
+          <w:numId w:val="6"/>
+        </w:numPr>
+      </w:pPr>
+      <w:r>
+        <w:t>R has many more tools available to it than Excel.</w:t>
+      </w:r>
+    </w:p>
+    <w:p>
+      <w:pPr>
+        <w:pStyle w:val="ListParagraph"/>
+        <w:numPr>
+          <w:ilvl w:val="2"/>
+          <w:numId w:val="6"/>
+        </w:numPr>
+      </w:pPr>
+      <w:r>
+        <w:t>R is open source.</w:t>
+      </w:r>
+    </w:p>
+    <w:p>
+      <w:pPr>
+        <w:pStyle w:val="ListParagraph"/>
+        <w:numPr>
+          <w:ilvl w:val="1"/>
+          <w:numId w:val="6"/>
+        </w:numPr>
+      </w:pPr>
+      <w:r>
+        <w:t>Cons</w:t>
+      </w:r>
+    </w:p>
+    <w:p>
+      <w:pPr>
+        <w:pStyle w:val="ListParagraph"/>
+        <w:numPr>
+          <w:ilvl w:val="2"/>
+          <w:numId w:val="6"/>
+        </w:numPr>
+      </w:pPr>
+      <w:r>
+        <w:t>Data cannot be directly modified in its tabular form. This is difficult for beginners.</w:t>
+      </w:r>
+    </w:p>
+    <w:p>
+      <w:pPr>
+        <w:pStyle w:val="ListParagraph"/>
+        <w:numPr>
+          <w:ilvl w:val="2"/>
+          <w:numId w:val="6"/>
+        </w:numPr>
+      </w:pPr>
+      <w:r>
+        <w:t>Pivot tables don’t exist (although similar summaries of any kind can be created with relative ease).</w:t>
+      </w:r>
+    </w:p>
+    <w:p>
+      <w:pPr>
+        <w:pStyle w:val="ListParagraph"/>
+        <w:numPr>
+          <w:ilvl w:val="2"/>
+          <w:numId w:val="6"/>
+        </w:numPr>
+      </w:pPr>
+      <w:r>
+        <w:t>Excel is initially easier to use as most people have been exposed to similar Microsoft UI’s since they were five or from its inception.</w:t>
+      </w:r>
+    </w:p>
+    <w:p/>
+    <w:p>
+      <w:r>
+        <w:t>Week 8 Description of What We Did:</w:t>
+      </w:r>
+    </w:p>
+    <w:p>
       <w:bookmarkStart w:id="0" w:name="_GoBack"/>
       <w:bookmarkEnd w:id="0"/>
     </w:p>
@@ -971,6 +1185,95 @@
     </w:lvl>
   </w:abstractNum>
   <w:abstractNum w:abstractNumId="1" w15:restartNumberingAfterBreak="0">
+    <w:nsid w:val="24877E86"/>
+    <w:multiLevelType w:val="hybridMultilevel"/>
+    <w:tmpl w:val="53CE88A6"/>
+    <w:lvl w:ilvl="0" w:tplc="0409000F">
+      <w:start w:val="1"/>
+      <w:numFmt w:val="decimal"/>
+      <w:lvlText w:val="%1."/>
+      <w:lvlJc w:val="left"/>
+      <w:pPr>
+        <w:ind w:left="720" w:hanging="360"/>
+      </w:pPr>
+      <w:rPr>
+        <w:rFonts w:hint="default"/>
+      </w:rPr>
+    </w:lvl>
+    <w:lvl w:ilvl="1" w:tplc="04090019">
+      <w:start w:val="1"/>
+      <w:numFmt w:val="lowerLetter"/>
+      <w:lvlText w:val="%2."/>
+      <w:lvlJc w:val="left"/>
+      <w:pPr>
+        <w:ind w:left="1440" w:hanging="360"/>
+      </w:pPr>
+    </w:lvl>
+    <w:lvl w:ilvl="2" w:tplc="0409001B">
+      <w:start w:val="1"/>
+      <w:numFmt w:val="lowerRoman"/>
+      <w:lvlText w:val="%3."/>
+      <w:lvlJc w:val="right"/>
+      <w:pPr>
+        <w:ind w:left="2160" w:hanging="180"/>
+      </w:pPr>
+    </w:lvl>
+    <w:lvl w:ilvl="3" w:tplc="0409000F" w:tentative="1">
+      <w:start w:val="1"/>
+      <w:numFmt w:val="decimal"/>
+      <w:lvlText w:val="%4."/>
+      <w:lvlJc w:val="left"/>
+      <w:pPr>
+        <w:ind w:left="2880" w:hanging="360"/>
+      </w:pPr>
+    </w:lvl>
+    <w:lvl w:ilvl="4" w:tplc="04090019" w:tentative="1">
+      <w:start w:val="1"/>
+      <w:numFmt w:val="lowerLetter"/>
+      <w:lvlText w:val="%5."/>
+      <w:lvlJc w:val="left"/>
+      <w:pPr>
+        <w:ind w:left="3600" w:hanging="360"/>
+      </w:pPr>
+    </w:lvl>
+    <w:lvl w:ilvl="5" w:tplc="0409001B" w:tentative="1">
+      <w:start w:val="1"/>
+      <w:numFmt w:val="lowerRoman"/>
+      <w:lvlText w:val="%6."/>
+      <w:lvlJc w:val="right"/>
+      <w:pPr>
+        <w:ind w:left="4320" w:hanging="180"/>
+      </w:pPr>
+    </w:lvl>
+    <w:lvl w:ilvl="6" w:tplc="0409000F" w:tentative="1">
+      <w:start w:val="1"/>
+      <w:numFmt w:val="decimal"/>
+      <w:lvlText w:val="%7."/>
+      <w:lvlJc w:val="left"/>
+      <w:pPr>
+        <w:ind w:left="5040" w:hanging="360"/>
+      </w:pPr>
+    </w:lvl>
+    <w:lvl w:ilvl="7" w:tplc="04090019" w:tentative="1">
+      <w:start w:val="1"/>
+      <w:numFmt w:val="lowerLetter"/>
+      <w:lvlText w:val="%8."/>
+      <w:lvlJc w:val="left"/>
+      <w:pPr>
+        <w:ind w:left="5760" w:hanging="360"/>
+      </w:pPr>
+    </w:lvl>
+    <w:lvl w:ilvl="8" w:tplc="0409001B" w:tentative="1">
+      <w:start w:val="1"/>
+      <w:numFmt w:val="lowerRoman"/>
+      <w:lvlText w:val="%9."/>
+      <w:lvlJc w:val="right"/>
+      <w:pPr>
+        <w:ind w:left="6480" w:hanging="180"/>
+      </w:pPr>
+    </w:lvl>
+  </w:abstractNum>
+  <w:abstractNum w:abstractNumId="2" w15:restartNumberingAfterBreak="0">
     <w:nsid w:val="42167A21"/>
     <w:multiLevelType w:val="hybridMultilevel"/>
     <w:tmpl w:val="4D7ACD14"/>
@@ -1059,7 +1362,7 @@
       </w:pPr>
     </w:lvl>
   </w:abstractNum>
-  <w:abstractNum w:abstractNumId="2" w15:restartNumberingAfterBreak="0">
+  <w:abstractNum w:abstractNumId="3" w15:restartNumberingAfterBreak="0">
     <w:nsid w:val="66D54219"/>
     <w:multiLevelType w:val="hybridMultilevel"/>
     <w:tmpl w:val="82A6932C"/>
@@ -1148,7 +1451,7 @@
       </w:pPr>
     </w:lvl>
   </w:abstractNum>
-  <w:abstractNum w:abstractNumId="3" w15:restartNumberingAfterBreak="0">
+  <w:abstractNum w:abstractNumId="4" w15:restartNumberingAfterBreak="0">
     <w:nsid w:val="6C571CDE"/>
     <w:multiLevelType w:val="hybridMultilevel"/>
     <w:tmpl w:val="F5F2EBF8"/>
@@ -1237,7 +1540,7 @@
       </w:pPr>
     </w:lvl>
   </w:abstractNum>
-  <w:abstractNum w:abstractNumId="4" w15:restartNumberingAfterBreak="0">
+  <w:abstractNum w:abstractNumId="5" w15:restartNumberingAfterBreak="0">
     <w:nsid w:val="747C0296"/>
     <w:multiLevelType w:val="hybridMultilevel"/>
     <w:tmpl w:val="56F466CA"/>
@@ -1327,19 +1630,22 @@
     </w:lvl>
   </w:abstractNum>
   <w:num w:numId="1">
+    <w:abstractNumId w:val="5"/>
+  </w:num>
+  <w:num w:numId="2">
     <w:abstractNumId w:val="4"/>
   </w:num>
-  <w:num w:numId="2">
+  <w:num w:numId="3">
     <w:abstractNumId w:val="3"/>
   </w:num>
-  <w:num w:numId="3">
+  <w:num w:numId="4">
     <w:abstractNumId w:val="2"/>
-  </w:num>
-  <w:num w:numId="4">
-    <w:abstractNumId w:val="1"/>
   </w:num>
   <w:num w:numId="5">
     <w:abstractNumId w:val="0"/>
+  </w:num>
+  <w:num w:numId="6">
+    <w:abstractNumId w:val="1"/>
   </w:num>
 </w:numbering>
 </file>

</xml_diff>